<commit_message>
compress all powerpoints v1.0
compress all powerpoints v1.0
</commit_message>
<xml_diff>
--- a/06excel/01 Homework_1_-_Formula.docx
+++ b/06excel/01 Homework_1_-_Formula.docx
@@ -45,7 +45,7 @@
                     </pic:cNvPicPr>
                   </pic:nvPicPr>
                   <pic:blipFill>
-                    <a:blip r:embed="rId7"/>
+                    <a:blip r:embed="rId7" cstate="email"/>
                     <a:srcRect/>
                     <a:stretch>
                       <a:fillRect/>
@@ -655,6 +655,7 @@
   <w:style w:type="character" w:default="1" w:styleId="DefaultParagraphFont">
     <w:name w:val="Default Paragraph Font"/>
     <w:uiPriority w:val="1"/>
+    <w:semiHidden/>
     <w:unhideWhenUsed/>
   </w:style>
   <w:style w:type="table" w:default="1" w:styleId="TableNormal">
@@ -1310,7 +1311,7 @@
 </file>
 
 <file path=customXml/itemProps1.xml><?xml version="1.0" encoding="utf-8"?>
-<ds:datastoreItem xmlns:ds="http://schemas.openxmlformats.org/officeDocument/2006/customXml" ds:itemID="{E0E86687-D902-49BE-84E4-379626DE311A}">
+<ds:datastoreItem xmlns:ds="http://schemas.openxmlformats.org/officeDocument/2006/customXml" ds:itemID="{1544F496-E28E-48F5-AAED-132B5C0F86B0}">
   <ds:schemaRefs>
     <ds:schemaRef ds:uri="http://schemas.openxmlformats.org/officeDocument/2006/bibliography"/>
   </ds:schemaRefs>

</xml_diff>